<commit_message>
Memperbaiki file apa itu python.docx
</commit_message>
<xml_diff>
--- a/01-Apa Itu Python/Apa Itu Python.docx
+++ b/01-Apa Itu Python/Apa Itu Python.docx
@@ -2498,16 +2498,7 @@
           <w:szCs w:val="24"/>
           <w:lang w:val="id-ID"/>
         </w:rPr>
-        <w:t xml:space="preserve"> </w:t>
-      </w:r>
-      <w:r>
-        <w:rPr>
-          <w:rFonts w:ascii="Arial" w:hAnsi="Arial" w:cs="Arial"/>
-          <w:sz w:val="24"/>
-          <w:szCs w:val="24"/>
-          <w:lang w:val="id-ID"/>
-        </w:rPr>
-        <w:t>pemrograman</w:t>
+        <w:t xml:space="preserve"> pemrograman</w:t>
       </w:r>
       <w:r>
         <w:rPr>
@@ -2525,16 +2516,7 @@
           <w:szCs w:val="24"/>
           <w:lang w:val="id-ID"/>
         </w:rPr>
-        <w:t xml:space="preserve"> </w:t>
-      </w:r>
-      <w:r>
-        <w:rPr>
-          <w:rFonts w:ascii="Arial" w:hAnsi="Arial" w:cs="Arial"/>
-          <w:sz w:val="24"/>
-          <w:szCs w:val="24"/>
-          <w:lang w:val="id-ID"/>
-        </w:rPr>
-        <w:t>pemrograman</w:t>
+        <w:t xml:space="preserve"> pemrograman</w:t>
       </w:r>
       <w:r>
         <w:rPr>
@@ -2597,16 +2579,7 @@
           <w:szCs w:val="24"/>
           <w:lang w:val="id-ID"/>
         </w:rPr>
-        <w:t xml:space="preserve"> </w:t>
-      </w:r>
-      <w:r>
-        <w:rPr>
-          <w:rFonts w:ascii="Arial" w:hAnsi="Arial" w:cs="Arial"/>
-          <w:sz w:val="24"/>
-          <w:szCs w:val="24"/>
-          <w:lang w:val="id-ID"/>
-        </w:rPr>
-        <w:t>pemrograman</w:t>
+        <w:t xml:space="preserve"> pemrograman</w:t>
       </w:r>
       <w:r>
         <w:rPr>
@@ -2874,16 +2847,7 @@
           <w:szCs w:val="24"/>
           <w:lang w:val="id-ID"/>
         </w:rPr>
-        <w:t xml:space="preserve"> </w:t>
-      </w:r>
-      <w:r>
-        <w:rPr>
-          <w:rFonts w:ascii="Arial" w:hAnsi="Arial" w:cs="Arial"/>
-          <w:sz w:val="24"/>
-          <w:szCs w:val="24"/>
-          <w:lang w:val="id-ID"/>
-        </w:rPr>
-        <w:t>pemrograman</w:t>
+        <w:t xml:space="preserve"> pemrograman</w:t>
       </w:r>
       <w:r>
         <w:rPr>
@@ -3943,18 +3907,7 @@
           <w:szCs w:val="28"/>
           <w:lang w:val="id-ID"/>
         </w:rPr>
-        <w:t xml:space="preserve">Menurut : </w:t>
-      </w:r>
-      <w:r>
-        <w:rPr>
-          <w:rFonts w:ascii="Arial" w:hAnsi="Arial" w:cs="Arial"/>
-          <w:b/>
-          <w:bCs/>
-          <w:sz w:val="28"/>
-          <w:szCs w:val="28"/>
-          <w:lang w:val="id-ID"/>
-        </w:rPr>
-        <w:t>https://www.python.org/</w:t>
+        <w:t>Menurut : https://www.python.org/</w:t>
       </w:r>
     </w:p>
     <w:p>
@@ -4124,7 +4077,7 @@
         </w:rPr>
         <w:t xml:space="preserve">Sumber : </w:t>
       </w:r>
-      <w:hyperlink r:id="rId18" w:history="1">
+      <w:hyperlink r:id="rId18" w:anchor="what-is-a-pep" w:history="1">
         <w:bookmarkStart w:id="0" w:name="_Hlk55760723"/>
         <w:r>
           <w:rPr>
@@ -4211,7 +4164,7 @@
           <w:szCs w:val="28"/>
           <w:lang w:val="id-ID"/>
         </w:rPr>
-        <w:t>“</w:t>
+        <w:t>“A study of online discussions in an</w:t>
       </w:r>
       <w:r>
         <w:rPr>
@@ -4224,7 +4177,7 @@
           <w:szCs w:val="28"/>
           <w:lang w:val="id-ID"/>
         </w:rPr>
-        <w:t>A study of online discussions in an</w:t>
+        <w:t xml:space="preserve"> </w:t>
       </w:r>
       <w:r>
         <w:rPr>
@@ -4237,7 +4190,7 @@
           <w:szCs w:val="28"/>
           <w:lang w:val="id-ID"/>
         </w:rPr>
-        <w:t xml:space="preserve"> </w:t>
+        <w:t>Open-Source Software Community:Reconstructing thematic coherence and</w:t>
       </w:r>
       <w:r>
         <w:rPr>
@@ -4250,7 +4203,7 @@
           <w:szCs w:val="28"/>
           <w:lang w:val="id-ID"/>
         </w:rPr>
-        <w:t>Open-Source Software Community:Reconstructing thematic coherence andargumentation from quotation practices</w:t>
+        <w:t xml:space="preserve"> </w:t>
       </w:r>
       <w:r>
         <w:rPr>
@@ -4263,7 +4216,7 @@
           <w:szCs w:val="28"/>
           <w:lang w:val="id-ID"/>
         </w:rPr>
-        <w:t>”</w:t>
+        <w:t>argumentation from quotation practices”</w:t>
       </w:r>
     </w:p>
     <w:p>
@@ -4305,6 +4258,15 @@
           <w:szCs w:val="24"/>
           <w:lang w:val="id-ID"/>
         </w:rPr>
+        <w:t xml:space="preserve"> (PEP)</w:t>
+      </w:r>
+      <w:r>
+        <w:rPr>
+          <w:rFonts w:ascii="Arial" w:hAnsi="Arial" w:cs="Arial"/>
+          <w:sz w:val="24"/>
+          <w:szCs w:val="24"/>
+          <w:lang w:val="id-ID"/>
+        </w:rPr>
         <w:t xml:space="preserve"> </w:t>
       </w:r>
       <w:r>
@@ -4341,37 +4303,158 @@
           <w:szCs w:val="24"/>
           <w:lang w:val="id-ID"/>
         </w:rPr>
-        <w:t xml:space="preserve"> Python dan juga sebagai</w:t>
-      </w:r>
-      <w:r>
-        <w:rPr>
-          <w:rFonts w:ascii="Arial" w:hAnsi="Arial" w:cs="Arial"/>
-          <w:sz w:val="24"/>
-          <w:szCs w:val="24"/>
-          <w:lang w:val="id-ID"/>
-        </w:rPr>
-        <w:t xml:space="preserve"> sarana utama untuk mengusulkan fitur baru, untuk mengumpulkan masukan komunitas tentang suatu masalah, dan untuk mendokumentasikan keputusan desain yang dipilih. </w:t>
-      </w:r>
-    </w:p>
-    <w:p>
-      <w:pPr>
-        <w:spacing w:after="0" w:line="240" w:lineRule="auto"/>
-        <w:jc w:val="both"/>
-        <w:rPr>
-          <w:rFonts w:ascii="Arial" w:hAnsi="Arial" w:cs="Arial"/>
-          <w:sz w:val="24"/>
-          <w:szCs w:val="24"/>
-          <w:lang w:val="id-ID"/>
-        </w:rPr>
-      </w:pPr>
-      <w:r>
-        <w:rPr>
-          <w:rFonts w:ascii="Arial" w:hAnsi="Arial" w:cs="Arial"/>
-          <w:sz w:val="24"/>
-          <w:szCs w:val="24"/>
-          <w:lang w:val="id-ID"/>
-        </w:rPr>
-        <w:t xml:space="preserve">Beberapa dokumen PEP menjelaskan fitur baru </w:t>
+        <w:t xml:space="preserve"> </w:t>
+      </w:r>
+      <w:r>
+        <w:rPr>
+          <w:rFonts w:ascii="Arial" w:hAnsi="Arial" w:cs="Arial"/>
+          <w:sz w:val="24"/>
+          <w:szCs w:val="24"/>
+          <w:lang w:val="id-ID"/>
+        </w:rPr>
+        <w:t>dan pengguna bahasa pemrograman p</w:t>
+      </w:r>
+      <w:r>
+        <w:rPr>
+          <w:rFonts w:ascii="Arial" w:hAnsi="Arial" w:cs="Arial"/>
+          <w:sz w:val="24"/>
+          <w:szCs w:val="24"/>
+          <w:lang w:val="id-ID"/>
+        </w:rPr>
+        <w:t>ython</w:t>
+      </w:r>
+      <w:r>
+        <w:rPr>
+          <w:rFonts w:ascii="Arial" w:hAnsi="Arial" w:cs="Arial"/>
+          <w:sz w:val="24"/>
+          <w:szCs w:val="24"/>
+          <w:lang w:val="id-ID"/>
+        </w:rPr>
+        <w:t xml:space="preserve">, </w:t>
+      </w:r>
+      <w:r>
+        <w:rPr>
+          <w:rFonts w:ascii="Arial" w:hAnsi="Arial" w:cs="Arial"/>
+          <w:sz w:val="24"/>
+          <w:szCs w:val="24"/>
+          <w:lang w:val="id-ID"/>
+        </w:rPr>
+        <w:t>sebagai</w:t>
+      </w:r>
+      <w:r>
+        <w:rPr>
+          <w:rFonts w:ascii="Arial" w:hAnsi="Arial" w:cs="Arial"/>
+          <w:sz w:val="24"/>
+          <w:szCs w:val="24"/>
+          <w:lang w:val="id-ID"/>
+        </w:rPr>
+        <w:t xml:space="preserve"> sarana utama untuk</w:t>
+      </w:r>
+      <w:r>
+        <w:rPr>
+          <w:rFonts w:ascii="Arial" w:hAnsi="Arial" w:cs="Arial"/>
+          <w:sz w:val="24"/>
+          <w:szCs w:val="24"/>
+          <w:lang w:val="id-ID"/>
+        </w:rPr>
+        <w:t xml:space="preserve"> memberikan ide (contoh: </w:t>
+      </w:r>
+      <w:r>
+        <w:rPr>
+          <w:rFonts w:ascii="Arial" w:hAnsi="Arial" w:cs="Arial"/>
+          <w:sz w:val="24"/>
+          <w:szCs w:val="24"/>
+          <w:lang w:val="id-ID"/>
+        </w:rPr>
+        <w:t>mengusulkan fitur baru</w:t>
+      </w:r>
+      <w:r>
+        <w:rPr>
+          <w:rFonts w:ascii="Arial" w:hAnsi="Arial" w:cs="Arial"/>
+          <w:sz w:val="24"/>
+          <w:szCs w:val="24"/>
+          <w:lang w:val="id-ID"/>
+        </w:rPr>
+        <w:t xml:space="preserve"> pada bahasa pemrograman python), </w:t>
+      </w:r>
+      <w:r>
+        <w:rPr>
+          <w:rFonts w:ascii="Arial" w:hAnsi="Arial" w:cs="Arial"/>
+          <w:sz w:val="24"/>
+          <w:szCs w:val="24"/>
+          <w:lang w:val="id-ID"/>
+        </w:rPr>
+        <w:t xml:space="preserve">mengumpulkan masukan </w:t>
+      </w:r>
+      <w:r>
+        <w:rPr>
+          <w:rFonts w:ascii="Arial" w:hAnsi="Arial" w:cs="Arial"/>
+          <w:sz w:val="24"/>
+          <w:szCs w:val="24"/>
+          <w:lang w:val="id-ID"/>
+        </w:rPr>
+        <w:t xml:space="preserve">dari </w:t>
+      </w:r>
+      <w:r>
+        <w:rPr>
+          <w:rFonts w:ascii="Arial" w:hAnsi="Arial" w:cs="Arial"/>
+          <w:sz w:val="24"/>
+          <w:szCs w:val="24"/>
+          <w:lang w:val="id-ID"/>
+        </w:rPr>
+        <w:t xml:space="preserve">komunitas tentang suatu masalah, dan untuk mendokumentasikan keputusan desain yang dipilih. </w:t>
+      </w:r>
+    </w:p>
+    <w:p>
+      <w:pPr>
+        <w:spacing w:after="0" w:line="240" w:lineRule="auto"/>
+        <w:jc w:val="both"/>
+        <w:rPr>
+          <w:rFonts w:ascii="Arial" w:hAnsi="Arial" w:cs="Arial"/>
+          <w:sz w:val="24"/>
+          <w:szCs w:val="24"/>
+          <w:lang w:val="id-ID"/>
+        </w:rPr>
+      </w:pPr>
+    </w:p>
+    <w:p>
+      <w:pPr>
+        <w:spacing w:after="0" w:line="240" w:lineRule="auto"/>
+        <w:jc w:val="both"/>
+        <w:rPr>
+          <w:rFonts w:ascii="Arial" w:hAnsi="Arial" w:cs="Arial"/>
+          <w:sz w:val="24"/>
+          <w:szCs w:val="24"/>
+          <w:lang w:val="id-ID"/>
+        </w:rPr>
+      </w:pPr>
+      <w:r>
+        <w:rPr>
+          <w:rFonts w:ascii="Arial" w:hAnsi="Arial" w:cs="Arial"/>
+          <w:sz w:val="24"/>
+          <w:szCs w:val="24"/>
+          <w:lang w:val="id-ID"/>
+        </w:rPr>
+        <w:lastRenderedPageBreak/>
+        <w:t xml:space="preserve">Beberapa dokumen PEP </w:t>
+      </w:r>
+      <w:r>
+        <w:rPr>
+          <w:rFonts w:ascii="Arial" w:hAnsi="Arial" w:cs="Arial"/>
+          <w:sz w:val="24"/>
+          <w:szCs w:val="24"/>
+          <w:lang w:val="id-ID"/>
+        </w:rPr>
+        <w:t>menjelaskan informasi mengenai</w:t>
+      </w:r>
+      <w:r>
+        <w:rPr>
+          <w:rFonts w:ascii="Arial" w:hAnsi="Arial" w:cs="Arial"/>
+          <w:sz w:val="24"/>
+          <w:szCs w:val="24"/>
+          <w:lang w:val="id-ID"/>
+        </w:rPr>
+        <w:t xml:space="preserve"> fitur baru </w:t>
       </w:r>
       <w:r>
         <w:rPr>
@@ -4443,17 +4526,7 @@
           <w:szCs w:val="24"/>
           <w:lang w:val="id-ID"/>
         </w:rPr>
-        <w:t xml:space="preserve">. Saat PEP ditulis </w:t>
-      </w:r>
-      <w:r>
-        <w:rPr>
-          <w:rFonts w:ascii="Arial" w:hAnsi="Arial" w:cs="Arial"/>
-          <w:sz w:val="24"/>
-          <w:szCs w:val="24"/>
-          <w:lang w:val="id-ID"/>
-        </w:rPr>
-        <w:lastRenderedPageBreak/>
-        <w:t>untuk mendeskripsikan fitur baru</w:t>
+        <w:t>. Saat PEP ditulis untuk mendeskripsikan fitur baru</w:t>
       </w:r>
       <w:r>
         <w:rPr>
@@ -4630,18 +4703,7 @@
           <w:szCs w:val="28"/>
           <w:lang w:val="id-ID"/>
         </w:rPr>
-        <w:t xml:space="preserve">Menurut : </w:t>
-      </w:r>
-      <w:r>
-        <w:rPr>
-          <w:rFonts w:ascii="Arial" w:hAnsi="Arial" w:cs="Arial"/>
-          <w:b/>
-          <w:bCs/>
-          <w:sz w:val="28"/>
-          <w:szCs w:val="28"/>
-          <w:lang w:val="id-ID"/>
-        </w:rPr>
-        <w:t>https://www.wikipedia.org/</w:t>
+        <w:t>Menurut : https://www.wikipedia.org/</w:t>
       </w:r>
     </w:p>
     <w:p>
@@ -4692,16 +4754,7 @@
           <w:szCs w:val="24"/>
           <w:lang w:val="id-ID"/>
         </w:rPr>
-        <w:t xml:space="preserve">Python Enhancenment Proposal </w:t>
-      </w:r>
-      <w:r>
-        <w:rPr>
-          <w:rFonts w:ascii="Arial" w:hAnsi="Arial" w:cs="Arial"/>
-          <w:sz w:val="24"/>
-          <w:szCs w:val="24"/>
-          <w:lang w:val="id-ID"/>
-        </w:rPr>
-        <w:t>(PEP)</w:t>
+        <w:t>Python Enhancenment Proposal (PEP)</w:t>
       </w:r>
       <w:r>
         <w:rPr>
@@ -4719,7 +4772,25 @@
           <w:szCs w:val="24"/>
           <w:lang w:val="id-ID"/>
         </w:rPr>
-        <w:t xml:space="preserve"> 19 "prinsip panduan" untuk menulis program komputer yang memengaruhi desain bahasa pemrograman Python. Software Engineer bernama Tim Peters menulis serangkaian prinsip ini dan mempostingnya di milis Python pada tahun 1999.</w:t>
+        <w:t xml:space="preserve"> 19 "prinsip</w:t>
+      </w:r>
+      <w:r>
+        <w:rPr>
+          <w:rFonts w:ascii="Arial" w:hAnsi="Arial" w:cs="Arial"/>
+          <w:sz w:val="24"/>
+          <w:szCs w:val="24"/>
+          <w:lang w:val="id-ID"/>
+        </w:rPr>
+        <w:t xml:space="preserve"> dan</w:t>
+      </w:r>
+      <w:r>
+        <w:rPr>
+          <w:rFonts w:ascii="Arial" w:hAnsi="Arial" w:cs="Arial"/>
+          <w:sz w:val="24"/>
+          <w:szCs w:val="24"/>
+          <w:lang w:val="id-ID"/>
+        </w:rPr>
+        <w:t xml:space="preserve"> panduan" untuk menulis program komputer yang memengaruhi desain bahasa pemrograman Python. Software Engineer bernama Tim Peters menulis serangkaian prinsip ini dan mempostingnya di milis Python pada tahun 1999.</w:t>
       </w:r>
     </w:p>
     <w:p>
@@ -4816,652 +4887,655 @@
           <w:szCs w:val="28"/>
           <w:lang w:val="id-ID"/>
         </w:rPr>
-        <w:t xml:space="preserve">Menurut : </w:t>
-      </w:r>
-      <w:r>
+        <w:t>Menurut : https://bertzzie.com/</w:t>
+      </w:r>
+    </w:p>
+    <w:p>
+      <w:pPr>
+        <w:spacing w:after="0" w:line="240" w:lineRule="auto"/>
+        <w:jc w:val="both"/>
+        <w:rPr>
+          <w:rFonts w:ascii="Arial" w:hAnsi="Arial" w:cs="Arial"/>
+          <w:sz w:val="24"/>
+          <w:szCs w:val="24"/>
+          <w:lang w:val="id-ID"/>
+        </w:rPr>
+      </w:pPr>
+    </w:p>
+    <w:p>
+      <w:pPr>
+        <w:spacing w:after="0" w:line="240" w:lineRule="auto"/>
+        <w:jc w:val="both"/>
+        <w:rPr>
+          <w:rFonts w:ascii="Arial" w:hAnsi="Arial" w:cs="Arial"/>
+          <w:sz w:val="24"/>
+          <w:szCs w:val="24"/>
+          <w:lang w:val="id-ID"/>
+        </w:rPr>
+      </w:pPr>
+      <w:r>
+        <w:rPr>
+          <w:rFonts w:ascii="Arial" w:hAnsi="Arial" w:cs="Arial"/>
+          <w:sz w:val="24"/>
+          <w:szCs w:val="24"/>
+          <w:lang w:val="id-ID"/>
+        </w:rPr>
+        <w:t>Pengguna bahasa pemrograman pyhton hendaknya mengetahui tentang Zen Of Python: sebuah prosa dan pemikiran yang dibuat oleh Tim Peters, salah seorang ahli python. Zen ini berisi kumpulan praktek terbaik (best practice) serta cara-cara penulisan kode python yang disarankan (idiomatic, pythonic).</w:t>
+      </w:r>
+    </w:p>
+    <w:p>
+      <w:pPr>
+        <w:spacing w:after="0" w:line="240" w:lineRule="auto"/>
+        <w:jc w:val="both"/>
+        <w:rPr>
+          <w:rFonts w:ascii="Arial" w:hAnsi="Arial" w:cs="Arial"/>
+          <w:sz w:val="24"/>
+          <w:szCs w:val="24"/>
+          <w:lang w:val="id-ID"/>
+        </w:rPr>
+      </w:pPr>
+    </w:p>
+    <w:p>
+      <w:pPr>
+        <w:spacing w:after="0" w:line="240" w:lineRule="auto"/>
+        <w:jc w:val="both"/>
+        <w:rPr>
+          <w:rFonts w:ascii="Arial" w:hAnsi="Arial" w:cs="Arial"/>
+          <w:sz w:val="24"/>
+          <w:szCs w:val="24"/>
+          <w:lang w:val="id-ID"/>
+        </w:rPr>
+      </w:pPr>
+      <w:r>
+        <w:rPr>
+          <w:rFonts w:ascii="Arial" w:hAnsi="Arial" w:cs="Arial"/>
+          <w:sz w:val="24"/>
+          <w:szCs w:val="24"/>
+          <w:lang w:val="id-ID"/>
+        </w:rPr>
+        <w:t>Bagaimana kita dapat membaca Zen dari python? Mudah saja, cukup masukkan perintah "import this" pada intepreter:</w:t>
+      </w:r>
+    </w:p>
+    <w:p>
+      <w:pPr>
+        <w:spacing w:after="0" w:line="240" w:lineRule="auto"/>
+        <w:jc w:val="both"/>
+        <w:rPr>
+          <w:rFonts w:ascii="Arial" w:hAnsi="Arial" w:cs="Arial"/>
+          <w:sz w:val="24"/>
+          <w:szCs w:val="24"/>
+          <w:lang w:val="id-ID"/>
+        </w:rPr>
+      </w:pPr>
+    </w:p>
+    <w:p>
+      <w:pPr>
+        <w:spacing w:after="0" w:line="240" w:lineRule="auto"/>
+        <w:jc w:val="both"/>
+        <w:rPr>
+          <w:rFonts w:ascii="Arial" w:hAnsi="Arial" w:cs="Arial"/>
+          <w:sz w:val="24"/>
+          <w:szCs w:val="24"/>
+          <w:lang w:val="id-ID"/>
+        </w:rPr>
+      </w:pPr>
+      <w:r>
+        <w:rPr>
+          <w:rFonts w:ascii="Arial" w:hAnsi="Arial" w:cs="Arial"/>
+          <w:sz w:val="24"/>
+          <w:szCs w:val="24"/>
+          <w:lang w:val="id-ID"/>
+        </w:rPr>
+        <w:t>&gt;&gt;&gt; import this</w:t>
+      </w:r>
+    </w:p>
+    <w:p>
+      <w:pPr>
+        <w:spacing w:after="0" w:line="240" w:lineRule="auto"/>
+        <w:jc w:val="both"/>
+        <w:rPr>
+          <w:rFonts w:ascii="Arial" w:hAnsi="Arial" w:cs="Arial"/>
+          <w:sz w:val="24"/>
+          <w:szCs w:val="24"/>
+          <w:lang w:val="id-ID"/>
+        </w:rPr>
+      </w:pPr>
+      <w:r>
+        <w:rPr>
+          <w:rFonts w:ascii="Arial" w:hAnsi="Arial" w:cs="Arial"/>
+          <w:sz w:val="24"/>
+          <w:szCs w:val="24"/>
+          <w:lang w:val="id-ID"/>
+        </w:rPr>
+        <w:t>The Zen of Python, by Tim Peters</w:t>
+      </w:r>
+    </w:p>
+    <w:p>
+      <w:pPr>
+        <w:pStyle w:val="ListParagraph"/>
+        <w:numPr>
+          <w:ilvl w:val="0"/>
+          <w:numId w:val="18"/>
+        </w:numPr>
+        <w:spacing w:after="0" w:line="240" w:lineRule="auto"/>
+        <w:ind w:left="360"/>
+        <w:jc w:val="both"/>
+        <w:rPr>
+          <w:rFonts w:ascii="Arial" w:hAnsi="Arial" w:cs="Arial"/>
+          <w:sz w:val="24"/>
+          <w:szCs w:val="24"/>
+          <w:lang w:val="id-ID"/>
+        </w:rPr>
+      </w:pPr>
+      <w:r>
+        <w:rPr>
+          <w:rFonts w:ascii="Arial" w:hAnsi="Arial" w:cs="Arial"/>
+          <w:sz w:val="24"/>
+          <w:szCs w:val="24"/>
+          <w:lang w:val="id-ID"/>
+        </w:rPr>
+        <w:t>Beautiful is better than ugly.</w:t>
+      </w:r>
+    </w:p>
+    <w:p>
+      <w:pPr>
+        <w:pStyle w:val="ListParagraph"/>
+        <w:numPr>
+          <w:ilvl w:val="0"/>
+          <w:numId w:val="18"/>
+        </w:numPr>
+        <w:spacing w:after="0" w:line="240" w:lineRule="auto"/>
+        <w:ind w:left="360"/>
+        <w:jc w:val="both"/>
+        <w:rPr>
+          <w:rFonts w:ascii="Arial" w:hAnsi="Arial" w:cs="Arial"/>
+          <w:sz w:val="24"/>
+          <w:szCs w:val="24"/>
+          <w:lang w:val="id-ID"/>
+        </w:rPr>
+      </w:pPr>
+      <w:r>
+        <w:rPr>
+          <w:rFonts w:ascii="Arial" w:hAnsi="Arial" w:cs="Arial"/>
+          <w:sz w:val="24"/>
+          <w:szCs w:val="24"/>
+          <w:lang w:val="id-ID"/>
+        </w:rPr>
+        <w:t>Explicit is better than implicit.</w:t>
+      </w:r>
+    </w:p>
+    <w:p>
+      <w:pPr>
+        <w:pStyle w:val="ListParagraph"/>
+        <w:numPr>
+          <w:ilvl w:val="0"/>
+          <w:numId w:val="18"/>
+        </w:numPr>
+        <w:spacing w:after="0" w:line="240" w:lineRule="auto"/>
+        <w:ind w:left="360"/>
+        <w:jc w:val="both"/>
+        <w:rPr>
+          <w:rFonts w:ascii="Arial" w:hAnsi="Arial" w:cs="Arial"/>
+          <w:sz w:val="24"/>
+          <w:szCs w:val="24"/>
+          <w:lang w:val="id-ID"/>
+        </w:rPr>
+      </w:pPr>
+      <w:r>
+        <w:rPr>
+          <w:rFonts w:ascii="Arial" w:hAnsi="Arial" w:cs="Arial"/>
+          <w:sz w:val="24"/>
+          <w:szCs w:val="24"/>
+          <w:lang w:val="id-ID"/>
+        </w:rPr>
+        <w:t>Simple is better than complex.</w:t>
+      </w:r>
+    </w:p>
+    <w:p>
+      <w:pPr>
+        <w:pStyle w:val="ListParagraph"/>
+        <w:numPr>
+          <w:ilvl w:val="0"/>
+          <w:numId w:val="18"/>
+        </w:numPr>
+        <w:spacing w:after="0" w:line="240" w:lineRule="auto"/>
+        <w:ind w:left="360"/>
+        <w:jc w:val="both"/>
+        <w:rPr>
+          <w:rFonts w:ascii="Arial" w:hAnsi="Arial" w:cs="Arial"/>
+          <w:sz w:val="24"/>
+          <w:szCs w:val="24"/>
+          <w:lang w:val="id-ID"/>
+        </w:rPr>
+      </w:pPr>
+      <w:r>
+        <w:rPr>
+          <w:rFonts w:ascii="Arial" w:hAnsi="Arial" w:cs="Arial"/>
+          <w:sz w:val="24"/>
+          <w:szCs w:val="24"/>
+          <w:lang w:val="id-ID"/>
+        </w:rPr>
+        <w:t>Complex is better than complicated.</w:t>
+      </w:r>
+    </w:p>
+    <w:p>
+      <w:pPr>
+        <w:pStyle w:val="ListParagraph"/>
+        <w:numPr>
+          <w:ilvl w:val="0"/>
+          <w:numId w:val="18"/>
+        </w:numPr>
+        <w:spacing w:after="0" w:line="240" w:lineRule="auto"/>
+        <w:ind w:left="360"/>
+        <w:jc w:val="both"/>
+        <w:rPr>
+          <w:rFonts w:ascii="Arial" w:hAnsi="Arial" w:cs="Arial"/>
+          <w:sz w:val="24"/>
+          <w:szCs w:val="24"/>
+          <w:lang w:val="id-ID"/>
+        </w:rPr>
+      </w:pPr>
+      <w:r>
+        <w:rPr>
+          <w:rFonts w:ascii="Arial" w:hAnsi="Arial" w:cs="Arial"/>
+          <w:sz w:val="24"/>
+          <w:szCs w:val="24"/>
+          <w:lang w:val="id-ID"/>
+        </w:rPr>
+        <w:t>Flat is better than nested.</w:t>
+      </w:r>
+    </w:p>
+    <w:p>
+      <w:pPr>
+        <w:pStyle w:val="ListParagraph"/>
+        <w:numPr>
+          <w:ilvl w:val="0"/>
+          <w:numId w:val="18"/>
+        </w:numPr>
+        <w:spacing w:after="0" w:line="240" w:lineRule="auto"/>
+        <w:ind w:left="360"/>
+        <w:jc w:val="both"/>
+        <w:rPr>
+          <w:rFonts w:ascii="Arial" w:hAnsi="Arial" w:cs="Arial"/>
+          <w:sz w:val="24"/>
+          <w:szCs w:val="24"/>
+          <w:lang w:val="id-ID"/>
+        </w:rPr>
+      </w:pPr>
+      <w:r>
+        <w:rPr>
+          <w:rFonts w:ascii="Arial" w:hAnsi="Arial" w:cs="Arial"/>
+          <w:sz w:val="24"/>
+          <w:szCs w:val="24"/>
+          <w:lang w:val="id-ID"/>
+        </w:rPr>
+        <w:t>Sparse is better than dense.</w:t>
+      </w:r>
+    </w:p>
+    <w:p>
+      <w:pPr>
+        <w:pStyle w:val="ListParagraph"/>
+        <w:numPr>
+          <w:ilvl w:val="0"/>
+          <w:numId w:val="18"/>
+        </w:numPr>
+        <w:spacing w:after="0" w:line="240" w:lineRule="auto"/>
+        <w:ind w:left="360"/>
+        <w:jc w:val="both"/>
+        <w:rPr>
+          <w:rFonts w:ascii="Arial" w:hAnsi="Arial" w:cs="Arial"/>
+          <w:sz w:val="24"/>
+          <w:szCs w:val="24"/>
+          <w:lang w:val="id-ID"/>
+        </w:rPr>
+      </w:pPr>
+      <w:r>
+        <w:rPr>
+          <w:rFonts w:ascii="Arial" w:hAnsi="Arial" w:cs="Arial"/>
+          <w:sz w:val="24"/>
+          <w:szCs w:val="24"/>
+          <w:lang w:val="id-ID"/>
+        </w:rPr>
+        <w:t>Readability counts.</w:t>
+      </w:r>
+    </w:p>
+    <w:p>
+      <w:pPr>
+        <w:pStyle w:val="ListParagraph"/>
+        <w:numPr>
+          <w:ilvl w:val="0"/>
+          <w:numId w:val="18"/>
+        </w:numPr>
+        <w:spacing w:after="0" w:line="240" w:lineRule="auto"/>
+        <w:ind w:left="360"/>
+        <w:jc w:val="both"/>
+        <w:rPr>
+          <w:rFonts w:ascii="Arial" w:hAnsi="Arial" w:cs="Arial"/>
+          <w:sz w:val="24"/>
+          <w:szCs w:val="24"/>
+          <w:lang w:val="id-ID"/>
+        </w:rPr>
+      </w:pPr>
+      <w:r>
+        <w:rPr>
+          <w:rFonts w:ascii="Arial" w:hAnsi="Arial" w:cs="Arial"/>
+          <w:sz w:val="24"/>
+          <w:szCs w:val="24"/>
+          <w:lang w:val="id-ID"/>
+        </w:rPr>
+        <w:t>Special cases aren't special enough to break the rules.</w:t>
+      </w:r>
+    </w:p>
+    <w:p>
+      <w:pPr>
+        <w:pStyle w:val="ListParagraph"/>
+        <w:numPr>
+          <w:ilvl w:val="0"/>
+          <w:numId w:val="18"/>
+        </w:numPr>
+        <w:spacing w:after="0" w:line="240" w:lineRule="auto"/>
+        <w:ind w:left="360"/>
+        <w:jc w:val="both"/>
+        <w:rPr>
+          <w:rFonts w:ascii="Arial" w:hAnsi="Arial" w:cs="Arial"/>
+          <w:sz w:val="24"/>
+          <w:szCs w:val="24"/>
+          <w:lang w:val="id-ID"/>
+        </w:rPr>
+      </w:pPr>
+      <w:r>
+        <w:rPr>
+          <w:rFonts w:ascii="Arial" w:hAnsi="Arial" w:cs="Arial"/>
+          <w:sz w:val="24"/>
+          <w:szCs w:val="24"/>
+          <w:lang w:val="id-ID"/>
+        </w:rPr>
+        <w:t>Although practicality beats purity.</w:t>
+      </w:r>
+    </w:p>
+    <w:p>
+      <w:pPr>
+        <w:pStyle w:val="ListParagraph"/>
+        <w:numPr>
+          <w:ilvl w:val="0"/>
+          <w:numId w:val="18"/>
+        </w:numPr>
+        <w:spacing w:after="0" w:line="240" w:lineRule="auto"/>
+        <w:ind w:left="360"/>
+        <w:jc w:val="both"/>
+        <w:rPr>
+          <w:rFonts w:ascii="Arial" w:hAnsi="Arial" w:cs="Arial"/>
+          <w:sz w:val="24"/>
+          <w:szCs w:val="24"/>
+          <w:lang w:val="id-ID"/>
+        </w:rPr>
+      </w:pPr>
+      <w:r>
+        <w:rPr>
+          <w:rFonts w:ascii="Arial" w:hAnsi="Arial" w:cs="Arial"/>
+          <w:sz w:val="24"/>
+          <w:szCs w:val="24"/>
+          <w:lang w:val="id-ID"/>
+        </w:rPr>
+        <w:t>Errors should never pass silently.</w:t>
+      </w:r>
+    </w:p>
+    <w:p>
+      <w:pPr>
+        <w:pStyle w:val="ListParagraph"/>
+        <w:numPr>
+          <w:ilvl w:val="0"/>
+          <w:numId w:val="18"/>
+        </w:numPr>
+        <w:spacing w:after="0" w:line="240" w:lineRule="auto"/>
+        <w:ind w:left="360"/>
+        <w:jc w:val="both"/>
+        <w:rPr>
+          <w:rFonts w:ascii="Arial" w:hAnsi="Arial" w:cs="Arial"/>
+          <w:sz w:val="24"/>
+          <w:szCs w:val="24"/>
+          <w:lang w:val="id-ID"/>
+        </w:rPr>
+      </w:pPr>
+      <w:r>
+        <w:rPr>
+          <w:rFonts w:ascii="Arial" w:hAnsi="Arial" w:cs="Arial"/>
+          <w:sz w:val="24"/>
+          <w:szCs w:val="24"/>
+          <w:lang w:val="id-ID"/>
+        </w:rPr>
+        <w:t>Unless explicitly silenced.</w:t>
+      </w:r>
+    </w:p>
+    <w:p>
+      <w:pPr>
+        <w:pStyle w:val="ListParagraph"/>
+        <w:numPr>
+          <w:ilvl w:val="0"/>
+          <w:numId w:val="18"/>
+        </w:numPr>
+        <w:spacing w:after="0" w:line="240" w:lineRule="auto"/>
+        <w:ind w:left="360"/>
+        <w:jc w:val="both"/>
+        <w:rPr>
+          <w:rFonts w:ascii="Arial" w:hAnsi="Arial" w:cs="Arial"/>
+          <w:sz w:val="24"/>
+          <w:szCs w:val="24"/>
+          <w:lang w:val="id-ID"/>
+        </w:rPr>
+      </w:pPr>
+      <w:r>
+        <w:rPr>
+          <w:rFonts w:ascii="Arial" w:hAnsi="Arial" w:cs="Arial"/>
+          <w:sz w:val="24"/>
+          <w:szCs w:val="24"/>
+          <w:lang w:val="id-ID"/>
+        </w:rPr>
+        <w:t>In the face of ambiguity, refuse the temptation to guess.</w:t>
+      </w:r>
+    </w:p>
+    <w:p>
+      <w:pPr>
+        <w:pStyle w:val="ListParagraph"/>
+        <w:numPr>
+          <w:ilvl w:val="0"/>
+          <w:numId w:val="18"/>
+        </w:numPr>
+        <w:spacing w:after="0" w:line="240" w:lineRule="auto"/>
+        <w:ind w:left="360"/>
+        <w:jc w:val="both"/>
+        <w:rPr>
+          <w:rFonts w:ascii="Arial" w:hAnsi="Arial" w:cs="Arial"/>
+          <w:sz w:val="24"/>
+          <w:szCs w:val="24"/>
+          <w:lang w:val="id-ID"/>
+        </w:rPr>
+      </w:pPr>
+      <w:r>
+        <w:rPr>
+          <w:rFonts w:ascii="Arial" w:hAnsi="Arial" w:cs="Arial"/>
+          <w:sz w:val="24"/>
+          <w:szCs w:val="24"/>
+          <w:lang w:val="id-ID"/>
+        </w:rPr>
+        <w:t>There should be one-- and preferably only one --obvious way to do it.</w:t>
+      </w:r>
+    </w:p>
+    <w:p>
+      <w:pPr>
+        <w:pStyle w:val="ListParagraph"/>
+        <w:numPr>
+          <w:ilvl w:val="0"/>
+          <w:numId w:val="18"/>
+        </w:numPr>
+        <w:spacing w:after="0" w:line="240" w:lineRule="auto"/>
+        <w:ind w:left="360"/>
+        <w:jc w:val="both"/>
+        <w:rPr>
+          <w:rFonts w:ascii="Arial" w:hAnsi="Arial" w:cs="Arial"/>
+          <w:sz w:val="24"/>
+          <w:szCs w:val="24"/>
+          <w:lang w:val="id-ID"/>
+        </w:rPr>
+      </w:pPr>
+      <w:r>
+        <w:rPr>
+          <w:rFonts w:ascii="Arial" w:hAnsi="Arial" w:cs="Arial"/>
+          <w:sz w:val="24"/>
+          <w:szCs w:val="24"/>
+          <w:lang w:val="id-ID"/>
+        </w:rPr>
+        <w:t>Although that way may not be obvious at first unless you're Dutch.</w:t>
+      </w:r>
+    </w:p>
+    <w:p>
+      <w:pPr>
+        <w:pStyle w:val="ListParagraph"/>
+        <w:numPr>
+          <w:ilvl w:val="0"/>
+          <w:numId w:val="18"/>
+        </w:numPr>
+        <w:spacing w:after="0" w:line="240" w:lineRule="auto"/>
+        <w:ind w:left="360"/>
+        <w:jc w:val="both"/>
+        <w:rPr>
+          <w:rFonts w:ascii="Arial" w:hAnsi="Arial" w:cs="Arial"/>
+          <w:sz w:val="24"/>
+          <w:szCs w:val="24"/>
+          <w:lang w:val="id-ID"/>
+        </w:rPr>
+      </w:pPr>
+      <w:r>
+        <w:rPr>
+          <w:rFonts w:ascii="Arial" w:hAnsi="Arial" w:cs="Arial"/>
+          <w:sz w:val="24"/>
+          <w:szCs w:val="24"/>
+          <w:lang w:val="id-ID"/>
+        </w:rPr>
+        <w:t>Now is better than never.</w:t>
+      </w:r>
+    </w:p>
+    <w:p>
+      <w:pPr>
+        <w:pStyle w:val="ListParagraph"/>
+        <w:numPr>
+          <w:ilvl w:val="0"/>
+          <w:numId w:val="18"/>
+        </w:numPr>
+        <w:spacing w:after="0" w:line="240" w:lineRule="auto"/>
+        <w:ind w:left="360"/>
+        <w:jc w:val="both"/>
+        <w:rPr>
+          <w:rFonts w:ascii="Arial" w:hAnsi="Arial" w:cs="Arial"/>
+          <w:sz w:val="24"/>
+          <w:szCs w:val="24"/>
+          <w:lang w:val="id-ID"/>
+        </w:rPr>
+      </w:pPr>
+      <w:r>
+        <w:rPr>
+          <w:rFonts w:ascii="Arial" w:hAnsi="Arial" w:cs="Arial"/>
+          <w:sz w:val="24"/>
+          <w:szCs w:val="24"/>
+          <w:lang w:val="id-ID"/>
+        </w:rPr>
+        <w:t>Although never is often better than *right* now.</w:t>
+      </w:r>
+    </w:p>
+    <w:p>
+      <w:pPr>
+        <w:pStyle w:val="ListParagraph"/>
+        <w:numPr>
+          <w:ilvl w:val="0"/>
+          <w:numId w:val="18"/>
+        </w:numPr>
+        <w:spacing w:after="0" w:line="240" w:lineRule="auto"/>
+        <w:ind w:left="360"/>
+        <w:jc w:val="both"/>
+        <w:rPr>
+          <w:rFonts w:ascii="Arial" w:hAnsi="Arial" w:cs="Arial"/>
+          <w:sz w:val="24"/>
+          <w:szCs w:val="24"/>
+          <w:lang w:val="id-ID"/>
+        </w:rPr>
+      </w:pPr>
+      <w:r>
+        <w:rPr>
+          <w:rFonts w:ascii="Arial" w:hAnsi="Arial" w:cs="Arial"/>
+          <w:sz w:val="24"/>
+          <w:szCs w:val="24"/>
+          <w:lang w:val="id-ID"/>
+        </w:rPr>
+        <w:t>If the implementation is hard to explain, it's a bad idea.</w:t>
+      </w:r>
+    </w:p>
+    <w:p>
+      <w:pPr>
+        <w:pStyle w:val="ListParagraph"/>
+        <w:numPr>
+          <w:ilvl w:val="0"/>
+          <w:numId w:val="18"/>
+        </w:numPr>
+        <w:spacing w:after="0" w:line="240" w:lineRule="auto"/>
+        <w:ind w:left="360"/>
+        <w:jc w:val="both"/>
+        <w:rPr>
+          <w:rFonts w:ascii="Arial" w:hAnsi="Arial" w:cs="Arial"/>
+          <w:sz w:val="24"/>
+          <w:szCs w:val="24"/>
+          <w:lang w:val="id-ID"/>
+        </w:rPr>
+      </w:pPr>
+      <w:r>
+        <w:rPr>
+          <w:rFonts w:ascii="Arial" w:hAnsi="Arial" w:cs="Arial"/>
+          <w:sz w:val="24"/>
+          <w:szCs w:val="24"/>
+          <w:lang w:val="id-ID"/>
+        </w:rPr>
+        <w:t>If the implementation is easy to explain, it may be a good idea.</w:t>
+      </w:r>
+    </w:p>
+    <w:p>
+      <w:pPr>
+        <w:pStyle w:val="ListParagraph"/>
+        <w:numPr>
+          <w:ilvl w:val="0"/>
+          <w:numId w:val="18"/>
+        </w:numPr>
+        <w:spacing w:after="0" w:line="240" w:lineRule="auto"/>
+        <w:ind w:left="360"/>
+        <w:jc w:val="both"/>
+        <w:rPr>
+          <w:rFonts w:ascii="Arial" w:hAnsi="Arial" w:cs="Arial"/>
+          <w:sz w:val="24"/>
+          <w:szCs w:val="24"/>
+          <w:lang w:val="id-ID"/>
+        </w:rPr>
+      </w:pPr>
+      <w:r>
+        <w:rPr>
+          <w:rFonts w:ascii="Arial" w:hAnsi="Arial" w:cs="Arial"/>
+          <w:sz w:val="24"/>
+          <w:szCs w:val="24"/>
+          <w:lang w:val="id-ID"/>
+        </w:rPr>
+        <w:t>Namespaces are one honking great idea -- let's do more of those!</w:t>
+      </w:r>
+    </w:p>
+    <w:p>
+      <w:pPr>
+        <w:spacing w:after="0" w:line="240" w:lineRule="auto"/>
+        <w:jc w:val="both"/>
         <w:rPr>
           <w:rFonts w:ascii="Arial" w:hAnsi="Arial" w:cs="Arial"/>
           <w:b/>
           <w:bCs/>
-          <w:sz w:val="28"/>
-          <w:szCs w:val="28"/>
-          <w:lang w:val="id-ID"/>
-        </w:rPr>
-        <w:t>https://bertzzie.com/</w:t>
-      </w:r>
-    </w:p>
-    <w:p>
-      <w:pPr>
-        <w:spacing w:after="0" w:line="240" w:lineRule="auto"/>
-        <w:jc w:val="both"/>
-        <w:rPr>
-          <w:rFonts w:ascii="Arial" w:hAnsi="Arial" w:cs="Arial"/>
-          <w:sz w:val="24"/>
-          <w:szCs w:val="24"/>
-          <w:lang w:val="id-ID"/>
-        </w:rPr>
-      </w:pPr>
-    </w:p>
-    <w:p>
-      <w:pPr>
-        <w:spacing w:after="0" w:line="240" w:lineRule="auto"/>
-        <w:jc w:val="both"/>
-        <w:rPr>
-          <w:rFonts w:ascii="Arial" w:hAnsi="Arial" w:cs="Arial"/>
-          <w:sz w:val="24"/>
-          <w:szCs w:val="24"/>
-          <w:lang w:val="id-ID"/>
-        </w:rPr>
-      </w:pPr>
-      <w:r>
-        <w:rPr>
-          <w:rFonts w:ascii="Arial" w:hAnsi="Arial" w:cs="Arial"/>
-          <w:sz w:val="24"/>
-          <w:szCs w:val="24"/>
-          <w:lang w:val="id-ID"/>
-        </w:rPr>
-        <w:t>Pengguna bahasa pemrograman pyhton hendaknya mengetahui tentang Zen Of Python: sebuah prosa dan pemikiran yang dibuat oleh Tim Peters, salah seorang ahli python. Zen ini berisi kumpulan praktek terbaik (best practice) serta cara-cara penulisan kode python yang disarankan (idiomatic, pythonic).</w:t>
-      </w:r>
-    </w:p>
-    <w:p>
-      <w:pPr>
-        <w:spacing w:after="0" w:line="240" w:lineRule="auto"/>
-        <w:jc w:val="both"/>
-        <w:rPr>
-          <w:rFonts w:ascii="Arial" w:hAnsi="Arial" w:cs="Arial"/>
-          <w:sz w:val="24"/>
-          <w:szCs w:val="24"/>
-          <w:lang w:val="id-ID"/>
-        </w:rPr>
-      </w:pPr>
-    </w:p>
-    <w:p>
-      <w:pPr>
-        <w:spacing w:after="0" w:line="240" w:lineRule="auto"/>
-        <w:jc w:val="both"/>
-        <w:rPr>
-          <w:rFonts w:ascii="Arial" w:hAnsi="Arial" w:cs="Arial"/>
-          <w:sz w:val="24"/>
-          <w:szCs w:val="24"/>
-          <w:lang w:val="id-ID"/>
-        </w:rPr>
-      </w:pPr>
-      <w:r>
-        <w:rPr>
-          <w:rFonts w:ascii="Arial" w:hAnsi="Arial" w:cs="Arial"/>
-          <w:sz w:val="24"/>
-          <w:szCs w:val="24"/>
-          <w:lang w:val="id-ID"/>
-        </w:rPr>
-        <w:t>Bagaimana kita dapat membaca Zen dari python? Mudah saja, cukup masukkan perintah "import this" pada intepreter:</w:t>
-      </w:r>
-    </w:p>
-    <w:p>
-      <w:pPr>
-        <w:spacing w:after="0" w:line="240" w:lineRule="auto"/>
-        <w:jc w:val="both"/>
-        <w:rPr>
-          <w:rFonts w:ascii="Arial" w:hAnsi="Arial" w:cs="Arial"/>
-          <w:sz w:val="24"/>
-          <w:szCs w:val="24"/>
-          <w:lang w:val="id-ID"/>
-        </w:rPr>
-      </w:pPr>
-    </w:p>
-    <w:p>
-      <w:pPr>
-        <w:spacing w:after="0" w:line="240" w:lineRule="auto"/>
-        <w:jc w:val="both"/>
-        <w:rPr>
-          <w:rFonts w:ascii="Arial" w:hAnsi="Arial" w:cs="Arial"/>
-          <w:sz w:val="24"/>
-          <w:szCs w:val="24"/>
-          <w:lang w:val="id-ID"/>
-        </w:rPr>
-      </w:pPr>
-      <w:r>
-        <w:rPr>
-          <w:rFonts w:ascii="Arial" w:hAnsi="Arial" w:cs="Arial"/>
-          <w:sz w:val="24"/>
-          <w:szCs w:val="24"/>
-          <w:lang w:val="id-ID"/>
-        </w:rPr>
-        <w:t>&gt;&gt;&gt; import this</w:t>
-      </w:r>
-    </w:p>
-    <w:p>
-      <w:pPr>
-        <w:spacing w:after="0" w:line="240" w:lineRule="auto"/>
-        <w:jc w:val="both"/>
-        <w:rPr>
-          <w:rFonts w:ascii="Arial" w:hAnsi="Arial" w:cs="Arial"/>
-          <w:sz w:val="24"/>
-          <w:szCs w:val="24"/>
-          <w:lang w:val="id-ID"/>
-        </w:rPr>
-      </w:pPr>
-      <w:r>
-        <w:rPr>
-          <w:rFonts w:ascii="Arial" w:hAnsi="Arial" w:cs="Arial"/>
-          <w:sz w:val="24"/>
-          <w:szCs w:val="24"/>
-          <w:lang w:val="id-ID"/>
-        </w:rPr>
-        <w:t>The Zen of Python, by Tim Peters</w:t>
-      </w:r>
-    </w:p>
-    <w:p>
-      <w:pPr>
-        <w:pStyle w:val="ListParagraph"/>
-        <w:numPr>
-          <w:ilvl w:val="0"/>
-          <w:numId w:val="18"/>
-        </w:numPr>
-        <w:spacing w:after="0" w:line="240" w:lineRule="auto"/>
-        <w:ind w:left="360"/>
-        <w:jc w:val="both"/>
-        <w:rPr>
-          <w:rFonts w:ascii="Arial" w:hAnsi="Arial" w:cs="Arial"/>
-          <w:sz w:val="24"/>
-          <w:szCs w:val="24"/>
-          <w:lang w:val="id-ID"/>
-        </w:rPr>
-      </w:pPr>
-      <w:r>
-        <w:rPr>
-          <w:rFonts w:ascii="Arial" w:hAnsi="Arial" w:cs="Arial"/>
-          <w:sz w:val="24"/>
-          <w:szCs w:val="24"/>
-          <w:lang w:val="id-ID"/>
-        </w:rPr>
-        <w:t>Beautiful is better than ugly.</w:t>
-      </w:r>
-    </w:p>
-    <w:p>
-      <w:pPr>
-        <w:pStyle w:val="ListParagraph"/>
-        <w:numPr>
-          <w:ilvl w:val="0"/>
-          <w:numId w:val="18"/>
-        </w:numPr>
-        <w:spacing w:after="0" w:line="240" w:lineRule="auto"/>
-        <w:ind w:left="360"/>
-        <w:jc w:val="both"/>
-        <w:rPr>
-          <w:rFonts w:ascii="Arial" w:hAnsi="Arial" w:cs="Arial"/>
-          <w:sz w:val="24"/>
-          <w:szCs w:val="24"/>
-          <w:lang w:val="id-ID"/>
-        </w:rPr>
-      </w:pPr>
-      <w:r>
-        <w:rPr>
-          <w:rFonts w:ascii="Arial" w:hAnsi="Arial" w:cs="Arial"/>
-          <w:sz w:val="24"/>
-          <w:szCs w:val="24"/>
-          <w:lang w:val="id-ID"/>
-        </w:rPr>
-        <w:t>Explicit is better than implicit.</w:t>
-      </w:r>
-    </w:p>
-    <w:p>
-      <w:pPr>
-        <w:pStyle w:val="ListParagraph"/>
-        <w:numPr>
-          <w:ilvl w:val="0"/>
-          <w:numId w:val="18"/>
-        </w:numPr>
-        <w:spacing w:after="0" w:line="240" w:lineRule="auto"/>
-        <w:ind w:left="360"/>
-        <w:jc w:val="both"/>
-        <w:rPr>
-          <w:rFonts w:ascii="Arial" w:hAnsi="Arial" w:cs="Arial"/>
-          <w:sz w:val="24"/>
-          <w:szCs w:val="24"/>
-          <w:lang w:val="id-ID"/>
-        </w:rPr>
-      </w:pPr>
-      <w:r>
-        <w:rPr>
-          <w:rFonts w:ascii="Arial" w:hAnsi="Arial" w:cs="Arial"/>
-          <w:sz w:val="24"/>
-          <w:szCs w:val="24"/>
-          <w:lang w:val="id-ID"/>
-        </w:rPr>
-        <w:t>Simple is better than complex.</w:t>
-      </w:r>
-    </w:p>
-    <w:p>
-      <w:pPr>
-        <w:pStyle w:val="ListParagraph"/>
-        <w:numPr>
-          <w:ilvl w:val="0"/>
-          <w:numId w:val="18"/>
-        </w:numPr>
-        <w:spacing w:after="0" w:line="240" w:lineRule="auto"/>
-        <w:ind w:left="360"/>
-        <w:jc w:val="both"/>
-        <w:rPr>
-          <w:rFonts w:ascii="Arial" w:hAnsi="Arial" w:cs="Arial"/>
-          <w:sz w:val="24"/>
-          <w:szCs w:val="24"/>
-          <w:lang w:val="id-ID"/>
-        </w:rPr>
-      </w:pPr>
-      <w:r>
-        <w:rPr>
-          <w:rFonts w:ascii="Arial" w:hAnsi="Arial" w:cs="Arial"/>
-          <w:sz w:val="24"/>
-          <w:szCs w:val="24"/>
-          <w:lang w:val="id-ID"/>
-        </w:rPr>
-        <w:t>Complex is better than complicated.</w:t>
-      </w:r>
-    </w:p>
-    <w:p>
-      <w:pPr>
-        <w:pStyle w:val="ListParagraph"/>
-        <w:numPr>
-          <w:ilvl w:val="0"/>
-          <w:numId w:val="18"/>
-        </w:numPr>
-        <w:spacing w:after="0" w:line="240" w:lineRule="auto"/>
-        <w:ind w:left="360"/>
-        <w:jc w:val="both"/>
-        <w:rPr>
-          <w:rFonts w:ascii="Arial" w:hAnsi="Arial" w:cs="Arial"/>
-          <w:sz w:val="24"/>
-          <w:szCs w:val="24"/>
-          <w:lang w:val="id-ID"/>
-        </w:rPr>
-      </w:pPr>
-      <w:r>
-        <w:rPr>
-          <w:rFonts w:ascii="Arial" w:hAnsi="Arial" w:cs="Arial"/>
-          <w:sz w:val="24"/>
-          <w:szCs w:val="24"/>
-          <w:lang w:val="id-ID"/>
-        </w:rPr>
-        <w:t>Flat is better than nested.</w:t>
-      </w:r>
-    </w:p>
-    <w:p>
-      <w:pPr>
-        <w:pStyle w:val="ListParagraph"/>
-        <w:numPr>
-          <w:ilvl w:val="0"/>
-          <w:numId w:val="18"/>
-        </w:numPr>
-        <w:spacing w:after="0" w:line="240" w:lineRule="auto"/>
-        <w:ind w:left="360"/>
-        <w:jc w:val="both"/>
-        <w:rPr>
-          <w:rFonts w:ascii="Arial" w:hAnsi="Arial" w:cs="Arial"/>
-          <w:sz w:val="24"/>
-          <w:szCs w:val="24"/>
-          <w:lang w:val="id-ID"/>
-        </w:rPr>
-      </w:pPr>
-      <w:r>
-        <w:rPr>
-          <w:rFonts w:ascii="Arial" w:hAnsi="Arial" w:cs="Arial"/>
-          <w:sz w:val="24"/>
-          <w:szCs w:val="24"/>
-          <w:lang w:val="id-ID"/>
-        </w:rPr>
-        <w:t>Sparse is better than dense.</w:t>
-      </w:r>
-    </w:p>
-    <w:p>
-      <w:pPr>
-        <w:pStyle w:val="ListParagraph"/>
-        <w:numPr>
-          <w:ilvl w:val="0"/>
-          <w:numId w:val="18"/>
-        </w:numPr>
-        <w:spacing w:after="0" w:line="240" w:lineRule="auto"/>
-        <w:ind w:left="360"/>
-        <w:jc w:val="both"/>
-        <w:rPr>
-          <w:rFonts w:ascii="Arial" w:hAnsi="Arial" w:cs="Arial"/>
-          <w:sz w:val="24"/>
-          <w:szCs w:val="24"/>
-          <w:lang w:val="id-ID"/>
-        </w:rPr>
-      </w:pPr>
-      <w:r>
-        <w:rPr>
-          <w:rFonts w:ascii="Arial" w:hAnsi="Arial" w:cs="Arial"/>
-          <w:sz w:val="24"/>
-          <w:szCs w:val="24"/>
-          <w:lang w:val="id-ID"/>
-        </w:rPr>
-        <w:t>Readability counts.</w:t>
-      </w:r>
-    </w:p>
-    <w:p>
-      <w:pPr>
-        <w:pStyle w:val="ListParagraph"/>
-        <w:numPr>
-          <w:ilvl w:val="0"/>
-          <w:numId w:val="18"/>
-        </w:numPr>
-        <w:spacing w:after="0" w:line="240" w:lineRule="auto"/>
-        <w:ind w:left="360"/>
-        <w:jc w:val="both"/>
-        <w:rPr>
-          <w:rFonts w:ascii="Arial" w:hAnsi="Arial" w:cs="Arial"/>
-          <w:sz w:val="24"/>
-          <w:szCs w:val="24"/>
-          <w:lang w:val="id-ID"/>
-        </w:rPr>
-      </w:pPr>
-      <w:r>
-        <w:rPr>
-          <w:rFonts w:ascii="Arial" w:hAnsi="Arial" w:cs="Arial"/>
-          <w:sz w:val="24"/>
-          <w:szCs w:val="24"/>
-          <w:lang w:val="id-ID"/>
-        </w:rPr>
-        <w:t>Special cases aren't special enough to break the rules.</w:t>
-      </w:r>
-    </w:p>
-    <w:p>
-      <w:pPr>
-        <w:pStyle w:val="ListParagraph"/>
-        <w:numPr>
-          <w:ilvl w:val="0"/>
-          <w:numId w:val="18"/>
-        </w:numPr>
-        <w:spacing w:after="0" w:line="240" w:lineRule="auto"/>
-        <w:ind w:left="360"/>
-        <w:jc w:val="both"/>
-        <w:rPr>
-          <w:rFonts w:ascii="Arial" w:hAnsi="Arial" w:cs="Arial"/>
-          <w:sz w:val="24"/>
-          <w:szCs w:val="24"/>
-          <w:lang w:val="id-ID"/>
-        </w:rPr>
-      </w:pPr>
-      <w:r>
-        <w:rPr>
-          <w:rFonts w:ascii="Arial" w:hAnsi="Arial" w:cs="Arial"/>
-          <w:sz w:val="24"/>
-          <w:szCs w:val="24"/>
-          <w:lang w:val="id-ID"/>
-        </w:rPr>
-        <w:t>Although practicality beats purity.</w:t>
-      </w:r>
-    </w:p>
-    <w:p>
-      <w:pPr>
-        <w:pStyle w:val="ListParagraph"/>
-        <w:numPr>
-          <w:ilvl w:val="0"/>
-          <w:numId w:val="18"/>
-        </w:numPr>
-        <w:spacing w:after="0" w:line="240" w:lineRule="auto"/>
-        <w:ind w:left="360"/>
-        <w:jc w:val="both"/>
-        <w:rPr>
-          <w:rFonts w:ascii="Arial" w:hAnsi="Arial" w:cs="Arial"/>
-          <w:sz w:val="24"/>
-          <w:szCs w:val="24"/>
-          <w:lang w:val="id-ID"/>
-        </w:rPr>
-      </w:pPr>
-      <w:r>
-        <w:rPr>
-          <w:rFonts w:ascii="Arial" w:hAnsi="Arial" w:cs="Arial"/>
-          <w:sz w:val="24"/>
-          <w:szCs w:val="24"/>
-          <w:lang w:val="id-ID"/>
-        </w:rPr>
-        <w:t>Errors should never pass silently.</w:t>
-      </w:r>
-    </w:p>
-    <w:p>
-      <w:pPr>
-        <w:pStyle w:val="ListParagraph"/>
-        <w:numPr>
-          <w:ilvl w:val="0"/>
-          <w:numId w:val="18"/>
-        </w:numPr>
-        <w:spacing w:after="0" w:line="240" w:lineRule="auto"/>
-        <w:ind w:left="360"/>
-        <w:jc w:val="both"/>
-        <w:rPr>
-          <w:rFonts w:ascii="Arial" w:hAnsi="Arial" w:cs="Arial"/>
-          <w:sz w:val="24"/>
-          <w:szCs w:val="24"/>
-          <w:lang w:val="id-ID"/>
-        </w:rPr>
-      </w:pPr>
-      <w:r>
-        <w:rPr>
-          <w:rFonts w:ascii="Arial" w:hAnsi="Arial" w:cs="Arial"/>
-          <w:sz w:val="24"/>
-          <w:szCs w:val="24"/>
-          <w:lang w:val="id-ID"/>
-        </w:rPr>
-        <w:t>Unless explicitly silenced.</w:t>
-      </w:r>
-    </w:p>
-    <w:p>
-      <w:pPr>
-        <w:pStyle w:val="ListParagraph"/>
-        <w:numPr>
-          <w:ilvl w:val="0"/>
-          <w:numId w:val="18"/>
-        </w:numPr>
-        <w:spacing w:after="0" w:line="240" w:lineRule="auto"/>
-        <w:ind w:left="360"/>
-        <w:jc w:val="both"/>
-        <w:rPr>
-          <w:rFonts w:ascii="Arial" w:hAnsi="Arial" w:cs="Arial"/>
-          <w:sz w:val="24"/>
-          <w:szCs w:val="24"/>
-          <w:lang w:val="id-ID"/>
-        </w:rPr>
-      </w:pPr>
-      <w:r>
-        <w:rPr>
-          <w:rFonts w:ascii="Arial" w:hAnsi="Arial" w:cs="Arial"/>
-          <w:sz w:val="24"/>
-          <w:szCs w:val="24"/>
-          <w:lang w:val="id-ID"/>
-        </w:rPr>
-        <w:t>In the face of ambiguity, refuse the temptation to guess.</w:t>
-      </w:r>
-    </w:p>
-    <w:p>
-      <w:pPr>
-        <w:pStyle w:val="ListParagraph"/>
-        <w:numPr>
-          <w:ilvl w:val="0"/>
-          <w:numId w:val="18"/>
-        </w:numPr>
-        <w:spacing w:after="0" w:line="240" w:lineRule="auto"/>
-        <w:ind w:left="360"/>
-        <w:jc w:val="both"/>
-        <w:rPr>
-          <w:rFonts w:ascii="Arial" w:hAnsi="Arial" w:cs="Arial"/>
-          <w:sz w:val="24"/>
-          <w:szCs w:val="24"/>
-          <w:lang w:val="id-ID"/>
-        </w:rPr>
-      </w:pPr>
-      <w:r>
-        <w:rPr>
-          <w:rFonts w:ascii="Arial" w:hAnsi="Arial" w:cs="Arial"/>
-          <w:sz w:val="24"/>
-          <w:szCs w:val="24"/>
-          <w:lang w:val="id-ID"/>
-        </w:rPr>
-        <w:t>There should be one-- and preferably only one --obvious way to do it.</w:t>
-      </w:r>
-    </w:p>
-    <w:p>
-      <w:pPr>
-        <w:pStyle w:val="ListParagraph"/>
-        <w:numPr>
-          <w:ilvl w:val="0"/>
-          <w:numId w:val="18"/>
-        </w:numPr>
-        <w:spacing w:after="0" w:line="240" w:lineRule="auto"/>
-        <w:ind w:left="360"/>
-        <w:jc w:val="both"/>
-        <w:rPr>
-          <w:rFonts w:ascii="Arial" w:hAnsi="Arial" w:cs="Arial"/>
-          <w:sz w:val="24"/>
-          <w:szCs w:val="24"/>
-          <w:lang w:val="id-ID"/>
-        </w:rPr>
-      </w:pPr>
-      <w:r>
-        <w:rPr>
-          <w:rFonts w:ascii="Arial" w:hAnsi="Arial" w:cs="Arial"/>
-          <w:sz w:val="24"/>
-          <w:szCs w:val="24"/>
-          <w:lang w:val="id-ID"/>
-        </w:rPr>
-        <w:t>Although that way may not be obvious at first unless you're Dutch.</w:t>
-      </w:r>
-    </w:p>
-    <w:p>
-      <w:pPr>
-        <w:pStyle w:val="ListParagraph"/>
-        <w:numPr>
-          <w:ilvl w:val="0"/>
-          <w:numId w:val="18"/>
-        </w:numPr>
-        <w:spacing w:after="0" w:line="240" w:lineRule="auto"/>
-        <w:ind w:left="360"/>
-        <w:jc w:val="both"/>
-        <w:rPr>
-          <w:rFonts w:ascii="Arial" w:hAnsi="Arial" w:cs="Arial"/>
-          <w:sz w:val="24"/>
-          <w:szCs w:val="24"/>
-          <w:lang w:val="id-ID"/>
-        </w:rPr>
-      </w:pPr>
-      <w:r>
-        <w:rPr>
-          <w:rFonts w:ascii="Arial" w:hAnsi="Arial" w:cs="Arial"/>
-          <w:sz w:val="24"/>
-          <w:szCs w:val="24"/>
-          <w:lang w:val="id-ID"/>
-        </w:rPr>
-        <w:t>Now is better than never.</w:t>
-      </w:r>
-    </w:p>
-    <w:p>
-      <w:pPr>
-        <w:pStyle w:val="ListParagraph"/>
-        <w:numPr>
-          <w:ilvl w:val="0"/>
-          <w:numId w:val="18"/>
-        </w:numPr>
-        <w:spacing w:after="0" w:line="240" w:lineRule="auto"/>
-        <w:ind w:left="360"/>
-        <w:jc w:val="both"/>
-        <w:rPr>
-          <w:rFonts w:ascii="Arial" w:hAnsi="Arial" w:cs="Arial"/>
-          <w:sz w:val="24"/>
-          <w:szCs w:val="24"/>
-          <w:lang w:val="id-ID"/>
-        </w:rPr>
-      </w:pPr>
-      <w:r>
-        <w:rPr>
-          <w:rFonts w:ascii="Arial" w:hAnsi="Arial" w:cs="Arial"/>
-          <w:sz w:val="24"/>
-          <w:szCs w:val="24"/>
-          <w:lang w:val="id-ID"/>
-        </w:rPr>
-        <w:t>Although never is often better than *right* now.</w:t>
-      </w:r>
-    </w:p>
-    <w:p>
-      <w:pPr>
-        <w:pStyle w:val="ListParagraph"/>
-        <w:numPr>
-          <w:ilvl w:val="0"/>
-          <w:numId w:val="18"/>
-        </w:numPr>
-        <w:spacing w:after="0" w:line="240" w:lineRule="auto"/>
-        <w:ind w:left="360"/>
-        <w:jc w:val="both"/>
-        <w:rPr>
-          <w:rFonts w:ascii="Arial" w:hAnsi="Arial" w:cs="Arial"/>
-          <w:sz w:val="24"/>
-          <w:szCs w:val="24"/>
-          <w:lang w:val="id-ID"/>
-        </w:rPr>
-      </w:pPr>
-      <w:r>
-        <w:rPr>
-          <w:rFonts w:ascii="Arial" w:hAnsi="Arial" w:cs="Arial"/>
-          <w:sz w:val="24"/>
-          <w:szCs w:val="24"/>
-          <w:lang w:val="id-ID"/>
-        </w:rPr>
-        <w:t>If the implementation is hard to explain, it's a bad idea.</w:t>
-      </w:r>
-    </w:p>
-    <w:p>
-      <w:pPr>
-        <w:pStyle w:val="ListParagraph"/>
-        <w:numPr>
-          <w:ilvl w:val="0"/>
-          <w:numId w:val="18"/>
-        </w:numPr>
-        <w:spacing w:after="0" w:line="240" w:lineRule="auto"/>
-        <w:ind w:left="360"/>
-        <w:jc w:val="both"/>
-        <w:rPr>
-          <w:rFonts w:ascii="Arial" w:hAnsi="Arial" w:cs="Arial"/>
-          <w:sz w:val="24"/>
-          <w:szCs w:val="24"/>
-          <w:lang w:val="id-ID"/>
-        </w:rPr>
-      </w:pPr>
-      <w:r>
-        <w:rPr>
-          <w:rFonts w:ascii="Arial" w:hAnsi="Arial" w:cs="Arial"/>
-          <w:sz w:val="24"/>
-          <w:szCs w:val="24"/>
-          <w:lang w:val="id-ID"/>
-        </w:rPr>
-        <w:t>If the implementation is easy to explain, it may be a good idea.</w:t>
-      </w:r>
-    </w:p>
-    <w:p>
-      <w:pPr>
-        <w:pStyle w:val="ListParagraph"/>
-        <w:numPr>
-          <w:ilvl w:val="0"/>
-          <w:numId w:val="18"/>
-        </w:numPr>
-        <w:spacing w:after="0" w:line="240" w:lineRule="auto"/>
-        <w:ind w:left="360"/>
-        <w:jc w:val="both"/>
-        <w:rPr>
-          <w:rFonts w:ascii="Arial" w:hAnsi="Arial" w:cs="Arial"/>
-          <w:sz w:val="24"/>
-          <w:szCs w:val="24"/>
-          <w:lang w:val="id-ID"/>
-        </w:rPr>
-      </w:pPr>
-      <w:r>
-        <w:rPr>
-          <w:rFonts w:ascii="Arial" w:hAnsi="Arial" w:cs="Arial"/>
-          <w:sz w:val="24"/>
-          <w:szCs w:val="24"/>
-          <w:lang w:val="id-ID"/>
-        </w:rPr>
-        <w:t>Namespaces are one honking great idea -- let's do more of those!</w:t>
-      </w:r>
+          <w:sz w:val="24"/>
+          <w:szCs w:val="24"/>
+          <w:lang w:val="id-ID"/>
+        </w:rPr>
+      </w:pPr>
     </w:p>
     <w:p>
       <w:pPr>
@@ -5504,11 +5578,7 @@
           <w:lang w:val="id-ID"/>
         </w:rPr>
       </w:pPr>
-    </w:p>
-    <w:p>
-      <w:pPr>
-        <w:spacing w:after="0" w:line="240" w:lineRule="auto"/>
-        <w:jc w:val="both"/>
+      <w:r>
         <w:rPr>
           <w:rFonts w:ascii="Arial" w:hAnsi="Arial" w:cs="Arial"/>
           <w:b/>
@@ -5517,17 +5587,6 @@
           <w:szCs w:val="24"/>
           <w:lang w:val="id-ID"/>
         </w:rPr>
-      </w:pPr>
-      <w:r>
-        <w:rPr>
-          <w:rFonts w:ascii="Arial" w:hAnsi="Arial" w:cs="Arial"/>
-          <w:b/>
-          <w:bCs/>
-          <w:sz w:val="24"/>
-          <w:szCs w:val="24"/>
-          <w:lang w:val="id-ID"/>
-        </w:rPr>
-        <w:lastRenderedPageBreak/>
         <w:t>Terjemahan:</w:t>
       </w:r>
     </w:p>
@@ -6457,6 +6516,7 @@
           <w:szCs w:val="24"/>
           <w:lang w:val="id-ID"/>
         </w:rPr>
+        <w:lastRenderedPageBreak/>
         <w:t>Siapa yang memakai python? Python banyak dipakai perusahaan-perusahaan besar dan top di dunia. Google menggunakannya di mesin pencarinya, di youtube dan lain-lain, microsoft, dropbox, instagram, pinterest, dan lain-lain.</w:t>
       </w:r>
     </w:p>
@@ -6484,26 +6544,7 @@
           <w:szCs w:val="24"/>
           <w:lang w:val="id-ID"/>
         </w:rPr>
-        <w:lastRenderedPageBreak/>
-        <w:t>Multi platform, python dapat dijalankan pada windows, linux, mac OS, Virtual Machine Java dan</w:t>
-      </w:r>
-      <w:r>
-        <w:rPr>
-          <w:rFonts w:ascii="Arial" w:hAnsi="Arial" w:cs="Arial"/>
-          <w:sz w:val="24"/>
-          <w:szCs w:val="24"/>
-          <w:lang w:val="id-ID"/>
-        </w:rPr>
-        <w:t xml:space="preserve"> </w:t>
-      </w:r>
-      <w:r>
-        <w:rPr>
-          <w:rFonts w:ascii="Arial" w:hAnsi="Arial" w:cs="Arial"/>
-          <w:sz w:val="24"/>
-          <w:szCs w:val="24"/>
-          <w:lang w:val="id-ID"/>
-        </w:rPr>
-        <w:t>.NET.</w:t>
+        <w:t>Multi platform, python dapat dijalankan pada windows, linux, mac OS, Virtual Machine Java dan .NET.</w:t>
       </w:r>
     </w:p>
     <w:p>
@@ -6584,25 +6625,7 @@
           <w:szCs w:val="24"/>
           <w:lang w:val="id-ID"/>
         </w:rPr>
-        <w:t>Open source. Python akan terus berkembang karena didukung oleh komunitas yang besar dan</w:t>
-      </w:r>
-      <w:r>
-        <w:rPr>
-          <w:rFonts w:ascii="Arial" w:hAnsi="Arial" w:cs="Arial"/>
-          <w:sz w:val="24"/>
-          <w:szCs w:val="24"/>
-          <w:lang w:val="id-ID"/>
-        </w:rPr>
-        <w:t xml:space="preserve"> </w:t>
-      </w:r>
-      <w:r>
-        <w:rPr>
-          <w:rFonts w:ascii="Arial" w:hAnsi="Arial" w:cs="Arial"/>
-          <w:sz w:val="24"/>
-          <w:szCs w:val="24"/>
-          <w:lang w:val="id-ID"/>
-        </w:rPr>
-        <w:t>Lembaga Python Software Foundation (PSF) yang tiap tahunnya mengadakan konferensi internasional.</w:t>
+        <w:t>Open source. Python akan terus berkembang karena didukung oleh komunitas yang besar dan Lembaga Python Software Foundation (PSF) yang tiap tahunnya mengadakan konferensi internasional.</w:t>
       </w:r>
     </w:p>
     <w:p>
@@ -6941,28 +6964,17 @@
           <w:szCs w:val="32"/>
           <w:lang w:val="id-ID"/>
         </w:rPr>
-        <w:t xml:space="preserve">PERUSAHAAN APA SAJA YANG MENGGUNAKAN </w:t>
-      </w:r>
-      <w:r>
+        <w:t>PERUSAHAAN APA SAJA YANG MENGGUNAKAN PYTHON?</w:t>
+      </w:r>
+    </w:p>
+    <w:p>
+      <w:pPr>
+        <w:spacing w:after="0" w:line="240" w:lineRule="auto"/>
+        <w:jc w:val="both"/>
         <w:rPr>
           <w:rFonts w:ascii="Arial" w:hAnsi="Arial" w:cs="Arial"/>
           <w:b/>
           <w:bCs/>
-          <w:sz w:val="32"/>
-          <w:szCs w:val="32"/>
-          <w:lang w:val="id-ID"/>
-        </w:rPr>
-        <w:t>PYTHON?</w:t>
-      </w:r>
-    </w:p>
-    <w:p>
-      <w:pPr>
-        <w:spacing w:after="0" w:line="240" w:lineRule="auto"/>
-        <w:jc w:val="both"/>
-        <w:rPr>
-          <w:rFonts w:ascii="Arial" w:hAnsi="Arial" w:cs="Arial"/>
-          <w:b/>
-          <w:bCs/>
           <w:sz w:val="24"/>
           <w:szCs w:val="24"/>
           <w:lang w:val="id-ID"/>
@@ -7071,6 +7083,7 @@
           <w:szCs w:val="24"/>
           <w:lang w:val="id-ID"/>
         </w:rPr>
+        <w:lastRenderedPageBreak/>
         <w:t>Youtube, situs video terbesar dan terpopuler di dunia, sebagian besar kodenya ditulis dalam bahasa Python.</w:t>
       </w:r>
     </w:p>
@@ -7098,7 +7111,6 @@
           <w:szCs w:val="24"/>
           <w:lang w:val="id-ID"/>
         </w:rPr>
-        <w:lastRenderedPageBreak/>
         <w:t>Facebook, media sosial terbesar di dunia, menggunakan Tornado, sebuah framework Python untuk menampilkan timeline.</w:t>
       </w:r>
     </w:p>
@@ -10760,6 +10772,7 @@
   <w:style w:type="character" w:default="1" w:styleId="DefaultParagraphFont">
     <w:name w:val="Default Paragraph Font"/>
     <w:uiPriority w:val="1"/>
+    <w:semiHidden/>
     <w:unhideWhenUsed/>
   </w:style>
   <w:style w:type="table" w:default="1" w:styleId="TableNormal">

</xml_diff>